<commit_message>
Popravil Heading1 World stil
</commit_message>
<xml_diff>
--- a/1986.16034/Zbor_zdruzenega_dela_5_seja_18.7.1986.docx
+++ b/1986.16034/Zbor_zdruzenega_dela_5_seja_18.7.1986.docx
@@ -1,297 +1,25 @@
 
 <file path=word/document.xml><?xml version="1.0" encoding="utf-8"?>
-<w:document xmlns:wpc="http://schemas.microsoft.com/office/word/2010/wordprocessingCanvas" xmlns:mo="http://schemas.microsoft.com/office/mac/office/2008/main" xmlns:mc="http://schemas.openxmlformats.org/markup-compatibility/2006" xmlns:mv="urn:schemas-microsoft-com:mac:vml" xmlns:o="urn:schemas-microsoft-com:office:office" xmlns:r="http://schemas.openxmlformats.org/officeDocument/2006/relationships" xmlns:m="http://schemas.openxmlformats.org/officeDocument/2006/math" xmlns:v="urn:schemas-microsoft-com:vml" xmlns:wp14="http://schemas.microsoft.com/office/word/2010/wordprocessingDrawing" xmlns:wp="http://schemas.openxmlformats.org/drawingml/2006/wordprocessingDrawing" xmlns:w10="urn:schemas-microsoft-com:office:word" xmlns:w="http://schemas.openxmlformats.org/wordprocessingml/2006/main" xmlns:w14="http://schemas.microsoft.com/office/word/2010/wordml" xmlns:wpg="http://schemas.microsoft.com/office/word/2010/wordprocessingGroup" xmlns:wpi="http://schemas.microsoft.com/office/word/2010/wordprocessingInk" xmlns:wne="http://schemas.microsoft.com/office/word/2006/wordml" xmlns:wps="http://schemas.microsoft.com/office/word/2010/wordprocessingShape" mc:Ignorable="w14 wp14 mv">
+<w:document xmlns:wpc="http://schemas.microsoft.com/office/word/2010/wordprocessingCanvas" xmlns:mo="http://schemas.microsoft.com/office/mac/office/2008/main" xmlns:mc="http://schemas.openxmlformats.org/markup-compatibility/2006" xmlns:mv="urn:schemas-microsoft-com:mac:vml" xmlns:o="urn:schemas-microsoft-com:office:office" xmlns:r="http://schemas.openxmlformats.org/officeDocument/2006/relationships" xmlns:m="http://schemas.openxmlformats.org/officeDocument/2006/math" xmlns:v="urn:schemas-microsoft-com:vml" xmlns:wp14="http://schemas.microsoft.com/office/word/2010/wordprocessingDrawing" xmlns:wp="http://schemas.openxmlformats.org/drawingml/2006/wordprocessingDrawing" xmlns:w10="urn:schemas-microsoft-com:office:word" xmlns:w="http://schemas.openxmlformats.org/wordprocessingml/2006/main" xmlns:w14="http://schemas.microsoft.com/office/word/2010/wordml" xmlns:wpg="http://schemas.microsoft.com/office/word/2010/wordprocessingGroup" xmlns:wpi="http://schemas.microsoft.com/office/word/2010/wordprocessingInk" xmlns:wne="http://schemas.microsoft.com/office/word/2006/wordml" xmlns:wps="http://schemas.microsoft.com/office/word/2010/wordprocessingShape" mc:Ignorable="w14 wp14">
   <w:body>
     <w:p>
       <w:pPr>
-        <w:spacing w:line="360" w:lineRule="exact"/>
-      </w:pPr>
-      <w:r>
-        <w:pict w14:anchorId="1AA7CEAC">
-          <v:shapetype id="_x0000_t75" coordsize="21600,21600" o:spt="75" o:preferrelative="t" path="m@4@5l@4@11@9@11@9@5xe" filled="f" stroked="f">
-            <v:stroke joinstyle="miter"/>
-            <v:formulas>
-              <v:f eqn="if lineDrawn pixelLineWidth 0"/>
-              <v:f eqn="sum @0 1 0"/>
-              <v:f eqn="sum 0 0 @1"/>
-              <v:f eqn="prod @2 1 2"/>
-              <v:f eqn="prod @3 21600 pixelWidth"/>
-              <v:f eqn="prod @3 21600 pixelHeight"/>
-              <v:f eqn="sum @0 0 1"/>
-              <v:f eqn="prod @6 1 2"/>
-              <v:f eqn="prod @7 21600 pixelWidth"/>
-              <v:f eqn="sum @8 21600 0"/>
-              <v:f eqn="prod @7 21600 pixelHeight"/>
-              <v:f eqn="sum @10 21600 0"/>
-            </v:formulas>
-            <v:path o:extrusionok="f" gradientshapeok="t" o:connecttype="rect"/>
-            <o:lock v:ext="edit" aspectratio="t"/>
-          </v:shapetype>
-          <v:shape id="_x0000_s1026" type="#_x0000_t75" style="position:absolute;margin-left:.05pt;margin-top:0;width:515.05pt;height:804pt;z-index:-251658752;mso-wrap-distance-left:5pt;mso-wrap-distance-right:5pt;mso-position-horizontal-relative:margin" wrapcoords="0 0">
-            <v:imagedata r:id="rId8" o:title="image1"/>
-            <w10:wrap anchorx="margin"/>
-          </v:shape>
-        </w:pict>
-      </w:r>
-    </w:p>
-    <w:p>
-      <w:pPr>
-        <w:spacing w:line="360" w:lineRule="exact"/>
-      </w:pPr>
-    </w:p>
-    <w:p>
-      <w:pPr>
-        <w:spacing w:line="360" w:lineRule="exact"/>
-      </w:pPr>
-    </w:p>
-    <w:p>
-      <w:pPr>
-        <w:spacing w:line="360" w:lineRule="exact"/>
-      </w:pPr>
-    </w:p>
-    <w:p>
-      <w:pPr>
-        <w:spacing w:line="360" w:lineRule="exact"/>
-      </w:pPr>
-    </w:p>
-    <w:p>
-      <w:pPr>
-        <w:spacing w:line="360" w:lineRule="exact"/>
-      </w:pPr>
-    </w:p>
-    <w:p>
-      <w:pPr>
-        <w:spacing w:line="360" w:lineRule="exact"/>
-      </w:pPr>
-    </w:p>
-    <w:p>
-      <w:pPr>
-        <w:spacing w:line="360" w:lineRule="exact"/>
-      </w:pPr>
-    </w:p>
-    <w:p>
-      <w:pPr>
-        <w:spacing w:line="360" w:lineRule="exact"/>
-      </w:pPr>
-    </w:p>
-    <w:p>
-      <w:pPr>
-        <w:spacing w:line="360" w:lineRule="exact"/>
-      </w:pPr>
-    </w:p>
-    <w:p>
-      <w:pPr>
-        <w:spacing w:line="360" w:lineRule="exact"/>
-      </w:pPr>
-    </w:p>
-    <w:p>
-      <w:pPr>
-        <w:spacing w:line="360" w:lineRule="exact"/>
-      </w:pPr>
-    </w:p>
-    <w:p>
-      <w:pPr>
-        <w:spacing w:line="360" w:lineRule="exact"/>
-      </w:pPr>
-    </w:p>
-    <w:p>
-      <w:pPr>
-        <w:spacing w:line="360" w:lineRule="exact"/>
-      </w:pPr>
-    </w:p>
-    <w:p>
-      <w:pPr>
-        <w:spacing w:line="360" w:lineRule="exact"/>
-      </w:pPr>
-    </w:p>
-    <w:p>
-      <w:pPr>
-        <w:spacing w:line="360" w:lineRule="exact"/>
-      </w:pPr>
-    </w:p>
-    <w:p>
-      <w:pPr>
-        <w:spacing w:line="360" w:lineRule="exact"/>
-      </w:pPr>
-    </w:p>
-    <w:p>
-      <w:pPr>
-        <w:spacing w:line="360" w:lineRule="exact"/>
-      </w:pPr>
-    </w:p>
-    <w:p>
-      <w:pPr>
-        <w:spacing w:line="360" w:lineRule="exact"/>
-      </w:pPr>
-    </w:p>
-    <w:p>
-      <w:pPr>
-        <w:spacing w:line="360" w:lineRule="exact"/>
-      </w:pPr>
-    </w:p>
-    <w:p>
-      <w:pPr>
-        <w:spacing w:line="360" w:lineRule="exact"/>
-      </w:pPr>
-    </w:p>
-    <w:p>
-      <w:pPr>
-        <w:spacing w:line="360" w:lineRule="exact"/>
-      </w:pPr>
-    </w:p>
-    <w:p>
-      <w:pPr>
-        <w:spacing w:line="360" w:lineRule="exact"/>
-      </w:pPr>
-    </w:p>
-    <w:p>
-      <w:pPr>
-        <w:spacing w:line="360" w:lineRule="exact"/>
-      </w:pPr>
-    </w:p>
-    <w:p>
-      <w:pPr>
-        <w:spacing w:line="360" w:lineRule="exact"/>
-      </w:pPr>
-    </w:p>
-    <w:p>
-      <w:pPr>
-        <w:spacing w:line="360" w:lineRule="exact"/>
-      </w:pPr>
-    </w:p>
-    <w:p>
-      <w:pPr>
-        <w:spacing w:line="360" w:lineRule="exact"/>
-      </w:pPr>
-    </w:p>
-    <w:p>
-      <w:pPr>
-        <w:spacing w:line="360" w:lineRule="exact"/>
-      </w:pPr>
-    </w:p>
-    <w:p>
-      <w:pPr>
-        <w:spacing w:line="360" w:lineRule="exact"/>
-      </w:pPr>
-    </w:p>
-    <w:p>
-      <w:pPr>
-        <w:spacing w:line="360" w:lineRule="exact"/>
-      </w:pPr>
-    </w:p>
-    <w:p>
-      <w:pPr>
-        <w:spacing w:line="360" w:lineRule="exact"/>
-      </w:pPr>
-    </w:p>
-    <w:p>
-      <w:pPr>
-        <w:spacing w:line="360" w:lineRule="exact"/>
-      </w:pPr>
-    </w:p>
-    <w:p>
-      <w:pPr>
-        <w:spacing w:line="360" w:lineRule="exact"/>
-      </w:pPr>
-    </w:p>
-    <w:p>
-      <w:pPr>
-        <w:spacing w:line="360" w:lineRule="exact"/>
-      </w:pPr>
-    </w:p>
-    <w:p>
-      <w:pPr>
-        <w:spacing w:line="360" w:lineRule="exact"/>
-      </w:pPr>
-    </w:p>
-    <w:p>
-      <w:pPr>
-        <w:spacing w:line="360" w:lineRule="exact"/>
-      </w:pPr>
-    </w:p>
-    <w:p>
-      <w:pPr>
-        <w:spacing w:line="360" w:lineRule="exact"/>
-      </w:pPr>
-    </w:p>
-    <w:p>
-      <w:pPr>
-        <w:spacing w:line="360" w:lineRule="exact"/>
-      </w:pPr>
-    </w:p>
-    <w:p>
-      <w:pPr>
-        <w:spacing w:line="360" w:lineRule="exact"/>
-      </w:pPr>
-    </w:p>
-    <w:p>
-      <w:pPr>
-        <w:spacing w:line="360" w:lineRule="exact"/>
-      </w:pPr>
-    </w:p>
-    <w:p>
-      <w:pPr>
-        <w:spacing w:line="360" w:lineRule="exact"/>
-      </w:pPr>
-    </w:p>
-    <w:p>
-      <w:pPr>
-        <w:spacing w:line="360" w:lineRule="exact"/>
-      </w:pPr>
-    </w:p>
-    <w:p>
-      <w:pPr>
-        <w:spacing w:line="360" w:lineRule="exact"/>
-      </w:pPr>
-    </w:p>
-    <w:p>
-      <w:pPr>
-        <w:spacing w:line="592" w:lineRule="exact"/>
-      </w:pPr>
-    </w:p>
-    <w:p>
-      <w:pPr>
-        <w:rPr>
-          <w:sz w:val="2"/>
-          <w:szCs w:val="2"/>
-        </w:rPr>
-        <w:sectPr>
-          <w:type w:val="continuous"/>
-          <w:pgSz w:w="11906" w:h="16838"/>
-          <w:pgMar w:top="354" w:right="805" w:bottom="354" w:left="805" w:header="0" w:footer="3" w:gutter="0"/>
-          <w:cols w:space="720"/>
-          <w:noEndnote/>
-          <w:docGrid w:linePitch="360"/>
-        </w:sectPr>
-      </w:pPr>
-    </w:p>
-    <w:p>
-      <w:pPr>
-        <w:pStyle w:val="Bodytext20"/>
-        <w:spacing w:after="3836"/>
-      </w:pPr>
-      <w:r>
-        <w:rPr>
-          <w:rStyle w:val="Heading1Char"/>
-        </w:rPr>
-        <w:lastRenderedPageBreak/>
+        <w:pStyle w:val="Heading1"/>
+      </w:pPr>
+      <w:r>
         <w:t>ZBOR ZDRUŽENEGA DELA</w:t>
       </w:r>
       <w:r>
-        <w:rPr>
-          <w:rStyle w:val="Heading1Char"/>
-        </w:rPr>
-        <w:t xml:space="preserve"> </w:t>
-      </w:r>
-      <w:r>
-        <w:rPr>
-          <w:rStyle w:val="Heading1Char"/>
-        </w:rPr>
+        <w:t xml:space="preserve"> </w:t>
+      </w:r>
+      <w:r>
         <w:t>SKUPŠČINE SOCIALISTIČNE</w:t>
       </w:r>
       <w:r>
         <w:t xml:space="preserve"> REPUBLIKE SLOVENIJE</w:t>
       </w:r>
+      <w:bookmarkStart w:id="0" w:name="_GoBack"/>
+      <w:bookmarkEnd w:id="0"/>
     </w:p>
     <w:p>
       <w:pPr>
@@ -301,11 +29,11 @@
         <w:spacing w:before="0" w:after="428" w:line="870" w:lineRule="exact"/>
         <w:ind w:left="260"/>
       </w:pPr>
-      <w:bookmarkStart w:id="0" w:name="bookmark0"/>
+      <w:bookmarkStart w:id="1" w:name="bookmark0"/>
       <w:r>
         <w:t>Sejni zapiski</w:t>
       </w:r>
-      <w:bookmarkEnd w:id="0"/>
+      <w:bookmarkEnd w:id="1"/>
     </w:p>
     <w:p>
       <w:pPr>
@@ -1046,10 +774,10 @@
         <w:ind w:left="620" w:firstLine="0"/>
         <w:jc w:val="both"/>
         <w:sectPr>
-          <w:headerReference w:type="even" r:id="rId9"/>
-          <w:headerReference w:type="default" r:id="rId10"/>
-          <w:footerReference w:type="even" r:id="rId11"/>
-          <w:footerReference w:type="default" r:id="rId12"/>
+          <w:headerReference w:type="even" r:id="rId8"/>
+          <w:headerReference w:type="default" r:id="rId9"/>
+          <w:footerReference w:type="even" r:id="rId10"/>
+          <w:footerReference w:type="default" r:id="rId11"/>
           <w:pgSz w:w="11906" w:h="16838"/>
           <w:pgMar w:top="1937" w:right="1359" w:bottom="1490" w:left="1388" w:header="0" w:footer="3" w:gutter="0"/>
           <w:pgNumType w:fmt="upperRoman" w:start="1"/>
@@ -2555,10 +2283,10 @@
         <w:ind w:left="40" w:right="1180" w:firstLine="0"/>
         <w:jc w:val="both"/>
         <w:sectPr>
-          <w:headerReference w:type="even" r:id="rId13"/>
-          <w:headerReference w:type="default" r:id="rId14"/>
-          <w:footerReference w:type="even" r:id="rId15"/>
-          <w:footerReference w:type="default" r:id="rId16"/>
+          <w:headerReference w:type="even" r:id="rId12"/>
+          <w:headerReference w:type="default" r:id="rId13"/>
+          <w:footerReference w:type="even" r:id="rId14"/>
+          <w:footerReference w:type="default" r:id="rId15"/>
           <w:pgSz w:w="11906" w:h="16838"/>
           <w:pgMar w:top="1937" w:right="1359" w:bottom="1490" w:left="1388" w:header="0" w:footer="3" w:gutter="0"/>
           <w:pgNumType w:start="2"/>
@@ -4456,7 +4184,7 @@
           <w:tab w:val="left" w:pos="5987"/>
         </w:tabs>
         <w:spacing w:after="0" w:line="240" w:lineRule="exact"/>
-        <w:ind w:left="20" w:firstLine="1460"/>
+        <w:ind w:firstLine="0"/>
         <w:jc w:val="both"/>
       </w:pPr>
     </w:p>
@@ -4808,8 +4536,8 @@
       <w:pPr>
         <w:pStyle w:val="teisp"/>
         <w:sectPr>
-          <w:headerReference w:type="even" r:id="rId17"/>
-          <w:headerReference w:type="default" r:id="rId18"/>
+          <w:headerReference w:type="even" r:id="rId16"/>
+          <w:headerReference w:type="default" r:id="rId17"/>
           <w:pgSz w:w="11906" w:h="16838"/>
           <w:pgMar w:top="2255" w:right="1191" w:bottom="1319" w:left="1220" w:header="0" w:footer="3" w:gutter="0"/>
           <w:pgNumType w:fmt="upperRoman" w:start="2"/>
@@ -20322,9 +20050,12 @@
         <w:t>u</w:t>
       </w:r>
       <w:r>
-        <w:t>speval ustvarjati le simboličen ostanek dohodka in to s pokri</w:t>
+        <w:t xml:space="preserve">speval ustvarjati le simboličen ostanek dohodka in to s </w:t>
       </w:r>
       <w:proofErr w:type="spellStart"/>
+      <w:r>
+        <w:t>pokri</w:t>
+      </w:r>
       <w:r>
         <w:rPr>
           <w:shd w:val="clear" w:color="auto" w:fill="80FFFF"/>
@@ -59187,15 +58918,7 @@
         <w:rPr>
           <w:rStyle w:val="Telobesedila1"/>
         </w:rPr>
-        <w:t>PREDSEDNIK VALENTIN DVOJMO</w:t>
-      </w:r>
-      <w:bookmarkStart w:id="1" w:name="_GoBack"/>
-      <w:bookmarkEnd w:id="1"/>
-      <w:r>
-        <w:rPr>
-          <w:rStyle w:val="Telobesedila1"/>
-        </w:rPr>
-        <w:t>Č:</w:t>
+        <w:t>PREDSEDNIK VALENTIN DVOJMOČ:</w:t>
       </w:r>
     </w:p>
     <w:p>
@@ -63494,8 +63217,8 @@
       </w:r>
     </w:p>
     <w:sectPr>
-      <w:headerReference w:type="even" r:id="rId19"/>
-      <w:headerReference w:type="default" r:id="rId20"/>
+      <w:headerReference w:type="even" r:id="rId18"/>
+      <w:headerReference w:type="default" r:id="rId19"/>
       <w:pgSz w:w="11906" w:h="16838"/>
       <w:pgMar w:top="2255" w:right="1191" w:bottom="1319" w:left="1220" w:header="0" w:footer="3" w:gutter="0"/>
       <w:pgNumType w:start="2"/>
@@ -63508,7 +63231,7 @@
 </file>
 
 <file path=word/endnotes.xml><?xml version="1.0" encoding="utf-8"?>
-<w:endnotes xmlns:wpc="http://schemas.microsoft.com/office/word/2010/wordprocessingCanvas" xmlns:mo="http://schemas.microsoft.com/office/mac/office/2008/main" xmlns:mc="http://schemas.openxmlformats.org/markup-compatibility/2006" xmlns:mv="urn:schemas-microsoft-com:mac:vml" xmlns:o="urn:schemas-microsoft-com:office:office" xmlns:r="http://schemas.openxmlformats.org/officeDocument/2006/relationships" xmlns:m="http://schemas.openxmlformats.org/officeDocument/2006/math" xmlns:v="urn:schemas-microsoft-com:vml" xmlns:wp14="http://schemas.microsoft.com/office/word/2010/wordprocessingDrawing" xmlns:wp="http://schemas.openxmlformats.org/drawingml/2006/wordprocessingDrawing" xmlns:w10="urn:schemas-microsoft-com:office:word" xmlns:w="http://schemas.openxmlformats.org/wordprocessingml/2006/main" xmlns:w14="http://schemas.microsoft.com/office/word/2010/wordml" xmlns:wpg="http://schemas.microsoft.com/office/word/2010/wordprocessingGroup" xmlns:wpi="http://schemas.microsoft.com/office/word/2010/wordprocessingInk" xmlns:wne="http://schemas.microsoft.com/office/word/2006/wordml" xmlns:wps="http://schemas.microsoft.com/office/word/2010/wordprocessingShape" mc:Ignorable="w14 wp14 mv">
+<w:endnotes xmlns:wpc="http://schemas.microsoft.com/office/word/2010/wordprocessingCanvas" xmlns:mo="http://schemas.microsoft.com/office/mac/office/2008/main" xmlns:mc="http://schemas.openxmlformats.org/markup-compatibility/2006" xmlns:mv="urn:schemas-microsoft-com:mac:vml" xmlns:o="urn:schemas-microsoft-com:office:office" xmlns:r="http://schemas.openxmlformats.org/officeDocument/2006/relationships" xmlns:m="http://schemas.openxmlformats.org/officeDocument/2006/math" xmlns:v="urn:schemas-microsoft-com:vml" xmlns:wp14="http://schemas.microsoft.com/office/word/2010/wordprocessingDrawing" xmlns:wp="http://schemas.openxmlformats.org/drawingml/2006/wordprocessingDrawing" xmlns:w10="urn:schemas-microsoft-com:office:word" xmlns:w="http://schemas.openxmlformats.org/wordprocessingml/2006/main" xmlns:w14="http://schemas.microsoft.com/office/word/2010/wordml" xmlns:wpg="http://schemas.microsoft.com/office/word/2010/wordprocessingGroup" xmlns:wpi="http://schemas.microsoft.com/office/word/2010/wordprocessingInk" xmlns:wne="http://schemas.microsoft.com/office/word/2006/wordml" xmlns:wps="http://schemas.microsoft.com/office/word/2010/wordprocessingShape" mc:Ignorable="w14 wp14">
   <w:endnote w:type="separator" w:id="-1">
     <w:p>
       <w:r>
@@ -63633,7 +63356,7 @@
 </file>
 
 <file path=word/footnotes.xml><?xml version="1.0" encoding="utf-8"?>
-<w:footnotes xmlns:wpc="http://schemas.microsoft.com/office/word/2010/wordprocessingCanvas" xmlns:mo="http://schemas.microsoft.com/office/mac/office/2008/main" xmlns:mc="http://schemas.openxmlformats.org/markup-compatibility/2006" xmlns:mv="urn:schemas-microsoft-com:mac:vml" xmlns:o="urn:schemas-microsoft-com:office:office" xmlns:r="http://schemas.openxmlformats.org/officeDocument/2006/relationships" xmlns:m="http://schemas.openxmlformats.org/officeDocument/2006/math" xmlns:v="urn:schemas-microsoft-com:vml" xmlns:wp14="http://schemas.microsoft.com/office/word/2010/wordprocessingDrawing" xmlns:wp="http://schemas.openxmlformats.org/drawingml/2006/wordprocessingDrawing" xmlns:w10="urn:schemas-microsoft-com:office:word" xmlns:w="http://schemas.openxmlformats.org/wordprocessingml/2006/main" xmlns:w14="http://schemas.microsoft.com/office/word/2010/wordml" xmlns:wpg="http://schemas.microsoft.com/office/word/2010/wordprocessingGroup" xmlns:wpi="http://schemas.microsoft.com/office/word/2010/wordprocessingInk" xmlns:wne="http://schemas.microsoft.com/office/word/2006/wordml" xmlns:wps="http://schemas.microsoft.com/office/word/2010/wordprocessingShape" mc:Ignorable="w14 wp14 mv">
+<w:footnotes xmlns:wpc="http://schemas.microsoft.com/office/word/2010/wordprocessingCanvas" xmlns:mo="http://schemas.microsoft.com/office/mac/office/2008/main" xmlns:mc="http://schemas.openxmlformats.org/markup-compatibility/2006" xmlns:mv="urn:schemas-microsoft-com:mac:vml" xmlns:o="urn:schemas-microsoft-com:office:office" xmlns:r="http://schemas.openxmlformats.org/officeDocument/2006/relationships" xmlns:m="http://schemas.openxmlformats.org/officeDocument/2006/math" xmlns:v="urn:schemas-microsoft-com:vml" xmlns:wp14="http://schemas.microsoft.com/office/word/2010/wordprocessingDrawing" xmlns:wp="http://schemas.openxmlformats.org/drawingml/2006/wordprocessingDrawing" xmlns:w10="urn:schemas-microsoft-com:office:word" xmlns:w="http://schemas.openxmlformats.org/wordprocessingml/2006/main" xmlns:w14="http://schemas.microsoft.com/office/word/2010/wordml" xmlns:wpg="http://schemas.microsoft.com/office/word/2010/wordprocessingGroup" xmlns:wpi="http://schemas.microsoft.com/office/word/2010/wordprocessingInk" xmlns:wne="http://schemas.microsoft.com/office/word/2006/wordml" xmlns:wps="http://schemas.microsoft.com/office/word/2010/wordprocessingShape" mc:Ignorable="w14 wp14">
   <w:footnote w:type="separator" w:id="-1">
     <w:p/>
   </w:footnote>
@@ -64107,7 +63830,7 @@
                     <w:bCs/>
                     <w:noProof/>
                   </w:rPr>
-                  <w:t>96</w:t>
+                  <w:t>102</w:t>
                 </w:r>
                 <w:r>
                   <w:rPr>
@@ -64183,7 +63906,7 @@
                     <w:bCs/>
                     <w:noProof/>
                   </w:rPr>
-                  <w:t>95</w:t>
+                  <w:t>101</w:t>
                 </w:r>
                 <w:r>
                   <w:rPr>
@@ -64213,7 +63936,7 @@
 </file>
 
 <file path=word/numbering.xml><?xml version="1.0" encoding="utf-8"?>
-<w:numbering xmlns:wpc="http://schemas.microsoft.com/office/word/2010/wordprocessingCanvas" xmlns:mo="http://schemas.microsoft.com/office/mac/office/2008/main" xmlns:mc="http://schemas.openxmlformats.org/markup-compatibility/2006" xmlns:mv="urn:schemas-microsoft-com:mac:vml" xmlns:o="urn:schemas-microsoft-com:office:office" xmlns:r="http://schemas.openxmlformats.org/officeDocument/2006/relationships" xmlns:m="http://schemas.openxmlformats.org/officeDocument/2006/math" xmlns:v="urn:schemas-microsoft-com:vml" xmlns:wp14="http://schemas.microsoft.com/office/word/2010/wordprocessingDrawing" xmlns:wp="http://schemas.openxmlformats.org/drawingml/2006/wordprocessingDrawing" xmlns:w10="urn:schemas-microsoft-com:office:word" xmlns:w="http://schemas.openxmlformats.org/wordprocessingml/2006/main" xmlns:w14="http://schemas.microsoft.com/office/word/2010/wordml" xmlns:wpg="http://schemas.microsoft.com/office/word/2010/wordprocessingGroup" xmlns:wpi="http://schemas.microsoft.com/office/word/2010/wordprocessingInk" xmlns:wne="http://schemas.microsoft.com/office/word/2006/wordml" xmlns:wps="http://schemas.microsoft.com/office/word/2010/wordprocessingShape" mc:Ignorable="w14 wp14 mv">
+<w:numbering xmlns:wpc="http://schemas.microsoft.com/office/word/2010/wordprocessingCanvas" xmlns:mo="http://schemas.microsoft.com/office/mac/office/2008/main" xmlns:mc="http://schemas.openxmlformats.org/markup-compatibility/2006" xmlns:mv="urn:schemas-microsoft-com:mac:vml" xmlns:o="urn:schemas-microsoft-com:office:office" xmlns:r="http://schemas.openxmlformats.org/officeDocument/2006/relationships" xmlns:m="http://schemas.openxmlformats.org/officeDocument/2006/math" xmlns:v="urn:schemas-microsoft-com:vml" xmlns:wp14="http://schemas.microsoft.com/office/word/2010/wordprocessingDrawing" xmlns:wp="http://schemas.openxmlformats.org/drawingml/2006/wordprocessingDrawing" xmlns:w10="urn:schemas-microsoft-com:office:word" xmlns:w="http://schemas.openxmlformats.org/wordprocessingml/2006/main" xmlns:w14="http://schemas.microsoft.com/office/word/2010/wordml" xmlns:wpg="http://schemas.microsoft.com/office/word/2010/wordprocessingGroup" xmlns:wpi="http://schemas.microsoft.com/office/word/2010/wordprocessingInk" xmlns:wne="http://schemas.microsoft.com/office/word/2006/wordml" xmlns:wps="http://schemas.microsoft.com/office/word/2010/wordprocessingShape" mc:Ignorable="w14 wp14">
   <w:abstractNum w:abstractNumId="0">
     <w:nsid w:val="01FB36C3"/>
     <w:multiLevelType w:val="multilevel"/>
@@ -67228,7 +66951,6 @@
   <w:style w:type="character" w:default="1" w:styleId="DefaultParagraphFont">
     <w:name w:val="Default Paragraph Font"/>
     <w:uiPriority w:val="1"/>
-    <w:semiHidden/>
     <w:unhideWhenUsed/>
   </w:style>
   <w:style w:type="table" w:default="1" w:styleId="TableNormal">
@@ -68316,7 +68038,7 @@
 </file>
 
 <file path=word/stylesWithEffects.xml><?xml version="1.0" encoding="utf-8"?>
-<w:styles xmlns:wpc="http://schemas.microsoft.com/office/word/2010/wordprocessingCanvas" xmlns:mo="http://schemas.microsoft.com/office/mac/office/2008/main" xmlns:mc="http://schemas.openxmlformats.org/markup-compatibility/2006" xmlns:mv="urn:schemas-microsoft-com:mac:vml" xmlns:o="urn:schemas-microsoft-com:office:office" xmlns:r="http://schemas.openxmlformats.org/officeDocument/2006/relationships" xmlns:m="http://schemas.openxmlformats.org/officeDocument/2006/math" xmlns:v="urn:schemas-microsoft-com:vml" xmlns:wp14="http://schemas.microsoft.com/office/word/2010/wordprocessingDrawing" xmlns:wp="http://schemas.openxmlformats.org/drawingml/2006/wordprocessingDrawing" xmlns:w10="urn:schemas-microsoft-com:office:word" xmlns:w="http://schemas.openxmlformats.org/wordprocessingml/2006/main" xmlns:w14="http://schemas.microsoft.com/office/word/2010/wordml" xmlns:wpg="http://schemas.microsoft.com/office/word/2010/wordprocessingGroup" xmlns:wpi="http://schemas.microsoft.com/office/word/2010/wordprocessingInk" xmlns:wne="http://schemas.microsoft.com/office/word/2006/wordml" xmlns:wps="http://schemas.microsoft.com/office/word/2010/wordprocessingShape" mc:Ignorable="w14 wp14 mv">
+<w:styles xmlns:wpc="http://schemas.microsoft.com/office/word/2010/wordprocessingCanvas" xmlns:mo="http://schemas.microsoft.com/office/mac/office/2008/main" xmlns:mc="http://schemas.openxmlformats.org/markup-compatibility/2006" xmlns:mv="urn:schemas-microsoft-com:mac:vml" xmlns:o="urn:schemas-microsoft-com:office:office" xmlns:r="http://schemas.openxmlformats.org/officeDocument/2006/relationships" xmlns:m="http://schemas.openxmlformats.org/officeDocument/2006/math" xmlns:v="urn:schemas-microsoft-com:vml" xmlns:wp14="http://schemas.microsoft.com/office/word/2010/wordprocessingDrawing" xmlns:wp="http://schemas.openxmlformats.org/drawingml/2006/wordprocessingDrawing" xmlns:w10="urn:schemas-microsoft-com:office:word" xmlns:w="http://schemas.openxmlformats.org/wordprocessingml/2006/main" xmlns:w14="http://schemas.microsoft.com/office/word/2010/wordml" xmlns:wpg="http://schemas.microsoft.com/office/word/2010/wordprocessingGroup" xmlns:wpi="http://schemas.microsoft.com/office/word/2010/wordprocessingInk" xmlns:wne="http://schemas.microsoft.com/office/word/2006/wordml" xmlns:wps="http://schemas.microsoft.com/office/word/2010/wordprocessingShape" mc:Ignorable="w14 wp14">
   <w:docDefaults>
     <w:rPrDefault>
       <w:rPr>
@@ -68756,7 +68478,7 @@
   <a:extraClrSchemeLst/>
   <a:extLst>
     <a:ext uri="{05A4C25C-085E-4340-85A3-A5531E510DB2}">
-      <thm15:themeFamily xmlns:thm15="http://schemas.microsoft.com/office/thememl/2012/main" xmlns="" name="Office Theme" id="{62F939B6-93AF-4DB8-9C6B-D6C7DFDC589F}" vid="{4A3C46E8-61CC-4603-A589-7422A47A8E4A}"/>
+      <thm15:themeFamily xmlns="" xmlns:thm15="http://schemas.microsoft.com/office/thememl/2012/main" name="Office Theme" id="{62F939B6-93AF-4DB8-9C6B-D6C7DFDC589F}" vid="{4A3C46E8-61CC-4603-A589-7422A47A8E4A}"/>
     </a:ext>
   </a:extLst>
 </a:theme>

</xml_diff>